<commit_message>
Första utkastet på Projektplan och KravDokument
Första utkastet, frågor krin projektplan och kravdokument finns. Fråga
farid och eventuellt kristina
</commit_message>
<xml_diff>
--- a/GPSVE_projektplan_mall_vt17.docx
+++ b/GPSVE_projektplan_mall_vt17.docx
@@ -86,13 +86,23 @@
           <w:lang w:val="en-US"/>
         </w:rPr>
       </w:pPr>
+      <w:proofErr w:type="spellStart"/>
       <w:r>
         <w:rPr>
           <w:b/>
           <w:sz w:val="36"/>
           <w:lang w:val="en-US"/>
         </w:rPr>
-        <w:t xml:space="preserve">Grupp </w:t>
+        <w:t>Grupp</w:t>
+      </w:r>
+      <w:proofErr w:type="spellEnd"/>
+      <w:r>
+        <w:rPr>
+          <w:b/>
+          <w:sz w:val="36"/>
+          <w:lang w:val="en-US"/>
+        </w:rPr>
+        <w:t xml:space="preserve"> </w:t>
       </w:r>
       <w:r>
         <w:rPr>
@@ -204,6 +214,7 @@
             <w:tcW w:w="1314" w:type="dxa"/>
           </w:tcPr>
           <w:p>
+            <w:bookmarkStart w:id="2" w:name="_GoBack" w:colFirst="4" w:colLast="4"/>
             <w:r>
               <w:t>Datum</w:t>
             </w:r>
@@ -247,7 +258,7 @@
           </w:tcPr>
           <w:p>
             <w:r>
-              <w:t>&lt;ååmmdd&gt;</w:t>
+              <w:t>17-03-14</w:t>
             </w:r>
           </w:p>
         </w:tc>
@@ -257,7 +268,10 @@
           </w:tcPr>
           <w:p>
             <w:r>
-              <w:t>&lt;x.x&gt;</w:t>
+              <w:t>&lt;0.1</w:t>
+            </w:r>
+            <w:r>
+              <w:t>&gt;</w:t>
             </w:r>
           </w:p>
         </w:tc>
@@ -267,7 +281,7 @@
           </w:tcPr>
           <w:p>
             <w:r>
-              <w:t>&lt;beskrivning av ändring&gt;</w:t>
+              <w:t>Första utkastet</w:t>
             </w:r>
           </w:p>
         </w:tc>
@@ -277,7 +291,7 @@
           </w:tcPr>
           <w:p>
             <w:r>
-              <w:t>&lt;namn&gt;</w:t>
+              <w:t>Petter Månsson</w:t>
             </w:r>
           </w:p>
         </w:tc>
@@ -412,6 +426,7 @@
           <w:p/>
         </w:tc>
       </w:tr>
+      <w:bookmarkEnd w:id="2"/>
     </w:tbl>
     <w:p/>
     <w:p>
@@ -2100,7 +2115,7 @@
           <w:sz w:val="40"/>
         </w:rPr>
       </w:pPr>
-      <w:bookmarkStart w:id="2" w:name="_Toc476650136"/>
+      <w:bookmarkStart w:id="3" w:name="_Toc476650136"/>
       <w:r>
         <w:rPr>
           <w:sz w:val="40"/>
@@ -2108,17 +2123,17 @@
         <w:lastRenderedPageBreak/>
         <w:t>Projektplan</w:t>
       </w:r>
-      <w:bookmarkEnd w:id="2"/>
+      <w:bookmarkEnd w:id="3"/>
     </w:p>
     <w:p>
       <w:pPr>
         <w:pStyle w:val="Rubrik1"/>
       </w:pPr>
-      <w:bookmarkStart w:id="3" w:name="_Toc476650137"/>
+      <w:bookmarkStart w:id="4" w:name="_Toc476650137"/>
       <w:r>
         <w:t>Syfte</w:t>
       </w:r>
-      <w:bookmarkEnd w:id="3"/>
+      <w:bookmarkEnd w:id="4"/>
     </w:p>
     <w:p>
       <w:r>
@@ -2143,11 +2158,11 @@
       <w:pPr>
         <w:pStyle w:val="Rubrik1"/>
       </w:pPr>
-      <w:bookmarkStart w:id="4" w:name="_Toc476650138"/>
+      <w:bookmarkStart w:id="5" w:name="_Toc476650138"/>
       <w:r>
         <w:t>Ordlista</w:t>
       </w:r>
-      <w:bookmarkEnd w:id="4"/>
+      <w:bookmarkEnd w:id="5"/>
     </w:p>
     <w:p>
       <w:r>
@@ -2190,11 +2205,11 @@
       <w:pPr>
         <w:pStyle w:val="Rubrik1"/>
       </w:pPr>
-      <w:bookmarkStart w:id="5" w:name="_Toc476650139"/>
+      <w:bookmarkStart w:id="6" w:name="_Toc476650139"/>
       <w:r>
         <w:t>Referenser</w:t>
       </w:r>
-      <w:bookmarkEnd w:id="5"/>
+      <w:bookmarkEnd w:id="6"/>
     </w:p>
     <w:p>
       <w:r>
@@ -2257,22 +2272,22 @@
       <w:pPr>
         <w:pStyle w:val="Rubrik1"/>
       </w:pPr>
-      <w:bookmarkStart w:id="6" w:name="_Toc476650140"/>
+      <w:bookmarkStart w:id="7" w:name="_Toc476650140"/>
       <w:r>
         <w:lastRenderedPageBreak/>
         <w:t>Översikt av projekt</w:t>
       </w:r>
-      <w:bookmarkEnd w:id="6"/>
+      <w:bookmarkEnd w:id="7"/>
     </w:p>
     <w:p>
       <w:pPr>
         <w:pStyle w:val="Rubrik2"/>
       </w:pPr>
-      <w:bookmarkStart w:id="7" w:name="_Toc476650141"/>
+      <w:bookmarkStart w:id="8" w:name="_Toc476650141"/>
       <w:r>
         <w:t>Syfte</w:t>
       </w:r>
-      <w:bookmarkEnd w:id="7"/>
+      <w:bookmarkEnd w:id="8"/>
     </w:p>
     <w:p>
       <w:r>
@@ -2304,11 +2319,11 @@
       <w:pPr>
         <w:pStyle w:val="Rubrik2"/>
       </w:pPr>
-      <w:bookmarkStart w:id="8" w:name="_Toc476650142"/>
+      <w:bookmarkStart w:id="9" w:name="_Toc476650142"/>
       <w:r>
         <w:t>Omfattning</w:t>
       </w:r>
-      <w:bookmarkEnd w:id="8"/>
+      <w:bookmarkEnd w:id="9"/>
     </w:p>
     <w:p>
       <w:r>
@@ -2326,14 +2341,14 @@
       <w:pPr>
         <w:pStyle w:val="Rubrik2"/>
       </w:pPr>
-      <w:bookmarkStart w:id="9" w:name="_Toc476650143"/>
+      <w:bookmarkStart w:id="10" w:name="_Toc476650143"/>
       <w:r>
         <w:t>M</w:t>
       </w:r>
       <w:r>
         <w:t>ål</w:t>
       </w:r>
-      <w:bookmarkEnd w:id="9"/>
+      <w:bookmarkEnd w:id="10"/>
     </w:p>
     <w:p>
       <w:r>
@@ -2374,22 +2389,22 @@
       <w:pPr>
         <w:pStyle w:val="Rubrik1"/>
       </w:pPr>
-      <w:bookmarkStart w:id="10" w:name="_Toc476650144"/>
+      <w:bookmarkStart w:id="11" w:name="_Toc476650144"/>
       <w:r>
         <w:lastRenderedPageBreak/>
         <w:t>Produkt</w:t>
       </w:r>
-      <w:bookmarkEnd w:id="10"/>
+      <w:bookmarkEnd w:id="11"/>
     </w:p>
     <w:p>
       <w:pPr>
         <w:pStyle w:val="Rubrik2"/>
       </w:pPr>
-      <w:bookmarkStart w:id="11" w:name="_Toc476650145"/>
+      <w:bookmarkStart w:id="12" w:name="_Toc476650145"/>
       <w:r>
         <w:t>Produktbeskrivning</w:t>
       </w:r>
-      <w:bookmarkEnd w:id="11"/>
+      <w:bookmarkEnd w:id="12"/>
     </w:p>
     <w:p>
       <w:r>
@@ -2403,6 +2418,7 @@
       </w:r>
     </w:p>
     <w:p>
+      <w:bookmarkStart w:id="13" w:name="OLE_LINK9"/>
       <w:r>
         <w:t xml:space="preserve">Projektet ämnar utveckla en applikation som visualiserar musik till rörliga bilder eller former. Detta möjliggör att musiken som spelas upp på en enhet kan intas visuellt. Visualisering skapas genom att information läses in i Java från en ljudfil och frekvenserna omvandlas till bytes. Den data kan då matas in i en algoritm som ritar upp ett mönster i fönster. Här finns möjligheter för att skala upp och ner projektet beroende på hur mycket som hinner göras på utsatt tid. Det finns idéer om att alla i projektet får möjlighet att skapa sitt egna mönster alternativt att skapa något gemensamt men då med </w:t>
       </w:r>
@@ -2410,16 +2426,17 @@
         <w:t>lite mer avancerade funktioner.</w:t>
       </w:r>
     </w:p>
+    <w:bookmarkEnd w:id="13"/>
     <w:p/>
     <w:p>
       <w:pPr>
         <w:pStyle w:val="Rubrik2"/>
       </w:pPr>
-      <w:bookmarkStart w:id="12" w:name="_Toc476650146"/>
+      <w:bookmarkStart w:id="14" w:name="_Toc476650146"/>
       <w:r>
         <w:t>Målgrupp</w:t>
       </w:r>
-      <w:bookmarkEnd w:id="12"/>
+      <w:bookmarkEnd w:id="14"/>
     </w:p>
     <w:p>
       <w:r>
@@ -2436,10 +2453,12 @@
       </w:r>
     </w:p>
     <w:p>
+      <w:bookmarkStart w:id="15" w:name="OLE_LINK10"/>
       <w:r>
         <w:t>Målgruppen är personer som lyssnar på musik och vill kunna uppleva musiken på annat sätt än att endast lyssna. Programmet ska därför erbjuda musikupplevelse genom det visuella sinnet. Eftersom slutprodukten är tänkt att implementeras i form av en Android-applikation är slutanvändaren någon med en Android-mobiltelefon.</w:t>
       </w:r>
     </w:p>
+    <w:bookmarkEnd w:id="15"/>
     <w:p/>
     <w:p>
       <w:pPr>
@@ -2460,22 +2479,22 @@
       <w:pPr>
         <w:pStyle w:val="Rubrik1"/>
       </w:pPr>
-      <w:bookmarkStart w:id="13" w:name="_Toc476650147"/>
+      <w:bookmarkStart w:id="16" w:name="_Toc476650147"/>
       <w:r>
         <w:lastRenderedPageBreak/>
         <w:t>Process</w:t>
       </w:r>
-      <w:bookmarkEnd w:id="13"/>
+      <w:bookmarkEnd w:id="16"/>
     </w:p>
     <w:p>
       <w:pPr>
         <w:pStyle w:val="Rubrik2"/>
       </w:pPr>
-      <w:bookmarkStart w:id="14" w:name="_Toc476650148"/>
+      <w:bookmarkStart w:id="17" w:name="_Toc476650148"/>
       <w:r>
         <w:t>Utvecklingsprocess</w:t>
       </w:r>
-      <w:bookmarkEnd w:id="14"/>
+      <w:bookmarkEnd w:id="17"/>
     </w:p>
     <w:p>
       <w:r>
@@ -2499,26 +2518,58 @@
     </w:p>
     <w:p>
       <w:r>
-        <w:t>Par-programmering, Peer-review, vecko-möten irl/distans, whitebox testing.  Inkrementell iterativ. Informell kommunikation.</w:t>
-      </w:r>
-    </w:p>
-    <w:p>
+        <w:t>Par-programmering, Peer-</w:t>
+      </w:r>
+      <w:proofErr w:type="spellStart"/>
+      <w:r>
+        <w:t>review</w:t>
+      </w:r>
+      <w:proofErr w:type="spellEnd"/>
+      <w:r>
+        <w:t xml:space="preserve">, vecko-möten </w:t>
+      </w:r>
+      <w:proofErr w:type="spellStart"/>
+      <w:r>
+        <w:t>irl</w:t>
+      </w:r>
+      <w:proofErr w:type="spellEnd"/>
+      <w:r>
+        <w:t xml:space="preserve">/distans, </w:t>
+      </w:r>
+      <w:proofErr w:type="spellStart"/>
+      <w:r>
+        <w:t>whitebox</w:t>
+      </w:r>
+      <w:proofErr w:type="spellEnd"/>
       <w:r>
         <w:t xml:space="preserve"> </w:t>
       </w:r>
+      <w:proofErr w:type="spellStart"/>
+      <w:r>
+        <w:t>testing</w:t>
+      </w:r>
+      <w:proofErr w:type="spellEnd"/>
+      <w:r>
+        <w:t>.  Inkrementell iterativ. Informell kommunikation.</w:t>
+      </w:r>
+    </w:p>
+    <w:p>
+      <w:r>
+        <w:t xml:space="preserve"> </w:t>
+      </w:r>
     </w:p>
     <w:p>
       <w:pPr>
         <w:pStyle w:val="Rubrik2"/>
       </w:pPr>
-      <w:bookmarkStart w:id="15" w:name="_Toc476650149"/>
+      <w:bookmarkStart w:id="18" w:name="_Toc476650149"/>
       <w:r>
         <w:t>Bemanning</w:t>
       </w:r>
       <w:r>
         <w:t xml:space="preserve"> och ansvarsområden</w:t>
       </w:r>
-      <w:bookmarkEnd w:id="15"/>
+      <w:bookmarkEnd w:id="18"/>
     </w:p>
     <w:p>
       <w:r>
@@ -2542,9 +2593,11 @@
     </w:p>
     <w:p/>
     <w:p>
+      <w:proofErr w:type="spellStart"/>
       <w:r>
         <w:t>Miran</w:t>
       </w:r>
+      <w:proofErr w:type="spellEnd"/>
       <w:r>
         <w:t xml:space="preserve">: </w:t>
       </w:r>
@@ -2554,11 +2607,13 @@
       <w:r>
         <w:t xml:space="preserve"> </w:t>
       </w:r>
-      <w:bookmarkStart w:id="16" w:name="OLE_LINK3"/>
+      <w:bookmarkStart w:id="19" w:name="OLE_LINK3"/>
+      <w:proofErr w:type="spellStart"/>
       <w:r>
         <w:t>AnvändbarhetsTestning</w:t>
       </w:r>
-      <w:bookmarkEnd w:id="16"/>
+      <w:bookmarkEnd w:id="19"/>
+      <w:proofErr w:type="spellEnd"/>
       <w:r>
         <w:t xml:space="preserve"> ,</w:t>
       </w:r>
@@ -2586,9 +2641,11 @@
       <w:r>
         <w:t xml:space="preserve"> </w:t>
       </w:r>
+      <w:proofErr w:type="spellStart"/>
       <w:r>
         <w:t>AnvändbarhetsTestning</w:t>
       </w:r>
+      <w:proofErr w:type="spellEnd"/>
       <w:r>
         <w:t xml:space="preserve"> ,</w:t>
       </w:r>
@@ -2608,13 +2665,31 @@
         <w:t xml:space="preserve">: </w:t>
       </w:r>
       <w:r>
-        <w:t xml:space="preserve">Musiker, java prog och proccessing. VoV dokument. </w:t>
-      </w:r>
-      <w:bookmarkStart w:id="17" w:name="OLE_LINK2"/>
+        <w:t xml:space="preserve">Musiker, java </w:t>
+      </w:r>
+      <w:proofErr w:type="spellStart"/>
+      <w:r>
+        <w:t>prog</w:t>
+      </w:r>
+      <w:proofErr w:type="spellEnd"/>
+      <w:r>
+        <w:t xml:space="preserve"> och </w:t>
+      </w:r>
+      <w:proofErr w:type="spellStart"/>
+      <w:r>
+        <w:t>proccessing</w:t>
+      </w:r>
+      <w:proofErr w:type="spellEnd"/>
+      <w:r>
+        <w:t xml:space="preserve">. VoV dokument. </w:t>
+      </w:r>
+      <w:bookmarkStart w:id="20" w:name="OLE_LINK2"/>
+      <w:proofErr w:type="spellStart"/>
       <w:r>
         <w:t>WhiteBoxTesnting</w:t>
       </w:r>
-      <w:bookmarkEnd w:id="17"/>
+      <w:bookmarkEnd w:id="20"/>
+      <w:proofErr w:type="spellEnd"/>
     </w:p>
     <w:p/>
     <w:p>
@@ -2622,7 +2697,23 @@
         <w:t xml:space="preserve">Petter: </w:t>
       </w:r>
       <w:r>
-        <w:t xml:space="preserve">Musiker, java prog och processing, </w:t>
+        <w:t xml:space="preserve">Musiker, java </w:t>
+      </w:r>
+      <w:proofErr w:type="spellStart"/>
+      <w:r>
+        <w:t>prog</w:t>
+      </w:r>
+      <w:proofErr w:type="spellEnd"/>
+      <w:r>
+        <w:t xml:space="preserve"> och </w:t>
+      </w:r>
+      <w:proofErr w:type="spellStart"/>
+      <w:r>
+        <w:t>processing</w:t>
+      </w:r>
+      <w:proofErr w:type="spellEnd"/>
+      <w:r>
+        <w:t xml:space="preserve">, </w:t>
       </w:r>
       <w:r>
         <w:t>Projektplan</w:t>
@@ -2630,9 +2721,11 @@
       <w:r>
         <w:t xml:space="preserve">, </w:t>
       </w:r>
+      <w:proofErr w:type="spellStart"/>
       <w:r>
         <w:t>WhiteBoxTesnting</w:t>
       </w:r>
+      <w:proofErr w:type="spellEnd"/>
     </w:p>
     <w:p/>
     <w:p/>
@@ -2649,12 +2742,12 @@
       <w:pPr>
         <w:pStyle w:val="Rubrik1"/>
       </w:pPr>
-      <w:bookmarkStart w:id="18" w:name="_Toc476650150"/>
+      <w:bookmarkStart w:id="21" w:name="_Toc476650150"/>
       <w:r>
         <w:lastRenderedPageBreak/>
         <w:t>Planering</w:t>
       </w:r>
-      <w:bookmarkEnd w:id="18"/>
+      <w:bookmarkEnd w:id="21"/>
     </w:p>
     <w:p>
       <w:r>
@@ -2676,11 +2769,11 @@
       <w:pPr>
         <w:pStyle w:val="Rubrik2"/>
       </w:pPr>
-      <w:bookmarkStart w:id="19" w:name="_Toc476650151"/>
+      <w:bookmarkStart w:id="22" w:name="_Toc476650151"/>
       <w:r>
         <w:t>Grovplan</w:t>
       </w:r>
-      <w:bookmarkEnd w:id="19"/>
+      <w:bookmarkEnd w:id="22"/>
     </w:p>
     <w:p>
       <w:pPr>
@@ -2717,7 +2810,25 @@
           <w:sz w:val="24"/>
           <w:szCs w:val="24"/>
         </w:rPr>
-        <w:t>Fördjupning inom Processing 5h/p</w:t>
+        <w:t xml:space="preserve">Fördjupning inom </w:t>
+      </w:r>
+      <w:proofErr w:type="spellStart"/>
+      <w:r>
+        <w:rPr>
+          <w:rFonts w:ascii="Times New Roman" w:hAnsi="Times New Roman" w:cs="Times New Roman"/>
+          <w:sz w:val="24"/>
+          <w:szCs w:val="24"/>
+        </w:rPr>
+        <w:t>Processing</w:t>
+      </w:r>
+      <w:proofErr w:type="spellEnd"/>
+      <w:r>
+        <w:rPr>
+          <w:rFonts w:ascii="Times New Roman" w:hAnsi="Times New Roman" w:cs="Times New Roman"/>
+          <w:sz w:val="24"/>
+          <w:szCs w:val="24"/>
+        </w:rPr>
+        <w:t xml:space="preserve"> 5h/p</w:t>
       </w:r>
       <w:r>
         <w:rPr>
@@ -2733,7 +2844,43 @@
           <w:sz w:val="24"/>
           <w:szCs w:val="24"/>
         </w:rPr>
-        <w:t xml:space="preserve"> Varje medlem lägger 5 timmar var fördjupning inom processing, förstå hur man använder sig av det och använder det. Göra övningar som finns på processings hemsida och läsa dokumentation.</w:t>
+        <w:t xml:space="preserve"> Varje medlem lägger 5 timmar var fördjupning inom </w:t>
+      </w:r>
+      <w:proofErr w:type="spellStart"/>
+      <w:r>
+        <w:rPr>
+          <w:rFonts w:ascii="Times New Roman" w:hAnsi="Times New Roman" w:cs="Times New Roman"/>
+          <w:sz w:val="24"/>
+          <w:szCs w:val="24"/>
+        </w:rPr>
+        <w:t>processing</w:t>
+      </w:r>
+      <w:proofErr w:type="spellEnd"/>
+      <w:r>
+        <w:rPr>
+          <w:rFonts w:ascii="Times New Roman" w:hAnsi="Times New Roman" w:cs="Times New Roman"/>
+          <w:sz w:val="24"/>
+          <w:szCs w:val="24"/>
+        </w:rPr>
+        <w:t xml:space="preserve">, förstå hur man använder sig av det och använder det. Göra övningar som finns på </w:t>
+      </w:r>
+      <w:proofErr w:type="spellStart"/>
+      <w:r>
+        <w:rPr>
+          <w:rFonts w:ascii="Times New Roman" w:hAnsi="Times New Roman" w:cs="Times New Roman"/>
+          <w:sz w:val="24"/>
+          <w:szCs w:val="24"/>
+        </w:rPr>
+        <w:t>processings</w:t>
+      </w:r>
+      <w:proofErr w:type="spellEnd"/>
+      <w:r>
+        <w:rPr>
+          <w:rFonts w:ascii="Times New Roman" w:hAnsi="Times New Roman" w:cs="Times New Roman"/>
+          <w:sz w:val="24"/>
+          <w:szCs w:val="24"/>
+        </w:rPr>
+        <w:t xml:space="preserve"> hemsida och läsa dokumentation.</w:t>
       </w:r>
       <w:r>
         <w:rPr>
@@ -2803,18 +2950,28 @@
           <w:szCs w:val="24"/>
         </w:rPr>
       </w:pPr>
-      <w:bookmarkStart w:id="20" w:name="OLE_LINK4"/>
-      <w:bookmarkStart w:id="21" w:name="OLE_LINK5"/>
-      <w:r>
-        <w:rPr>
-          <w:rFonts w:ascii="Times New Roman" w:hAnsi="Times New Roman" w:cs="Times New Roman"/>
-          <w:sz w:val="24"/>
-          <w:szCs w:val="24"/>
-        </w:rPr>
-        <w:t>Vecko/discord möte 9</w:t>
-      </w:r>
-      <w:bookmarkEnd w:id="20"/>
-      <w:bookmarkEnd w:id="21"/>
+      <w:bookmarkStart w:id="23" w:name="OLE_LINK4"/>
+      <w:bookmarkStart w:id="24" w:name="OLE_LINK5"/>
+      <w:proofErr w:type="spellStart"/>
+      <w:r>
+        <w:rPr>
+          <w:rFonts w:ascii="Times New Roman" w:hAnsi="Times New Roman" w:cs="Times New Roman"/>
+          <w:sz w:val="24"/>
+          <w:szCs w:val="24"/>
+        </w:rPr>
+        <w:t>Vecko</w:t>
+      </w:r>
+      <w:proofErr w:type="spellEnd"/>
+      <w:r>
+        <w:rPr>
+          <w:rFonts w:ascii="Times New Roman" w:hAnsi="Times New Roman" w:cs="Times New Roman"/>
+          <w:sz w:val="24"/>
+          <w:szCs w:val="24"/>
+        </w:rPr>
+        <w:t>/discord möte 9</w:t>
+      </w:r>
+      <w:bookmarkEnd w:id="23"/>
+      <w:bookmarkEnd w:id="24"/>
       <w:r>
         <w:rPr>
           <w:rFonts w:ascii="Times New Roman" w:hAnsi="Times New Roman" w:cs="Times New Roman"/>
@@ -2829,7 +2986,25 @@
           <w:sz w:val="24"/>
           <w:szCs w:val="24"/>
         </w:rPr>
-        <w:t>: Vecko/discord möte. Beslut fattas. Krav formulering, utformning av projektplan. Planering inför sprint och kommande veckor.</w:t>
+        <w:t xml:space="preserve">: </w:t>
+      </w:r>
+      <w:proofErr w:type="spellStart"/>
+      <w:r>
+        <w:rPr>
+          <w:rFonts w:ascii="Times New Roman" w:hAnsi="Times New Roman" w:cs="Times New Roman"/>
+          <w:sz w:val="24"/>
+          <w:szCs w:val="24"/>
+        </w:rPr>
+        <w:t>Vecko</w:t>
+      </w:r>
+      <w:proofErr w:type="spellEnd"/>
+      <w:r>
+        <w:rPr>
+          <w:rFonts w:ascii="Times New Roman" w:hAnsi="Times New Roman" w:cs="Times New Roman"/>
+          <w:sz w:val="24"/>
+          <w:szCs w:val="24"/>
+        </w:rPr>
+        <w:t>/discord möte. Beslut fattas. Krav formulering, utformning av projektplan. Planering inför sprint och kommande veckor.</w:t>
       </w:r>
     </w:p>
     <w:p>
@@ -2845,13 +3020,41 @@
           <w:szCs w:val="24"/>
         </w:rPr>
       </w:pPr>
-      <w:r>
-        <w:rPr>
-          <w:rFonts w:ascii="Times New Roman" w:hAnsi="Times New Roman" w:cs="Times New Roman"/>
-          <w:sz w:val="24"/>
-          <w:szCs w:val="24"/>
-        </w:rPr>
-        <w:t>Processing för android 3</w:t>
+      <w:proofErr w:type="spellStart"/>
+      <w:r>
+        <w:rPr>
+          <w:rFonts w:ascii="Times New Roman" w:hAnsi="Times New Roman" w:cs="Times New Roman"/>
+          <w:sz w:val="24"/>
+          <w:szCs w:val="24"/>
+        </w:rPr>
+        <w:t>Processing</w:t>
+      </w:r>
+      <w:proofErr w:type="spellEnd"/>
+      <w:r>
+        <w:rPr>
+          <w:rFonts w:ascii="Times New Roman" w:hAnsi="Times New Roman" w:cs="Times New Roman"/>
+          <w:sz w:val="24"/>
+          <w:szCs w:val="24"/>
+        </w:rPr>
+        <w:t xml:space="preserve"> för </w:t>
+      </w:r>
+      <w:proofErr w:type="spellStart"/>
+      <w:r>
+        <w:rPr>
+          <w:rFonts w:ascii="Times New Roman" w:hAnsi="Times New Roman" w:cs="Times New Roman"/>
+          <w:sz w:val="24"/>
+          <w:szCs w:val="24"/>
+        </w:rPr>
+        <w:t>android</w:t>
+      </w:r>
+      <w:proofErr w:type="spellEnd"/>
+      <w:r>
+        <w:rPr>
+          <w:rFonts w:ascii="Times New Roman" w:hAnsi="Times New Roman" w:cs="Times New Roman"/>
+          <w:sz w:val="24"/>
+          <w:szCs w:val="24"/>
+        </w:rPr>
+        <w:t xml:space="preserve"> 3</w:t>
       </w:r>
       <w:r>
         <w:rPr>
@@ -2875,7 +3078,43 @@
           <w:sz w:val="24"/>
           <w:szCs w:val="24"/>
         </w:rPr>
-        <w:t>Läsa på om hur processing fungerar i android.</w:t>
+        <w:t xml:space="preserve">Läsa på om hur </w:t>
+      </w:r>
+      <w:proofErr w:type="spellStart"/>
+      <w:r>
+        <w:rPr>
+          <w:rFonts w:ascii="Times New Roman" w:hAnsi="Times New Roman" w:cs="Times New Roman"/>
+          <w:sz w:val="24"/>
+          <w:szCs w:val="24"/>
+        </w:rPr>
+        <w:t>processing</w:t>
+      </w:r>
+      <w:proofErr w:type="spellEnd"/>
+      <w:r>
+        <w:rPr>
+          <w:rFonts w:ascii="Times New Roman" w:hAnsi="Times New Roman" w:cs="Times New Roman"/>
+          <w:sz w:val="24"/>
+          <w:szCs w:val="24"/>
+        </w:rPr>
+        <w:t xml:space="preserve"> fungerar i </w:t>
+      </w:r>
+      <w:proofErr w:type="spellStart"/>
+      <w:r>
+        <w:rPr>
+          <w:rFonts w:ascii="Times New Roman" w:hAnsi="Times New Roman" w:cs="Times New Roman"/>
+          <w:sz w:val="24"/>
+          <w:szCs w:val="24"/>
+        </w:rPr>
+        <w:t>android</w:t>
+      </w:r>
+      <w:proofErr w:type="spellEnd"/>
+      <w:r>
+        <w:rPr>
+          <w:rFonts w:ascii="Times New Roman" w:hAnsi="Times New Roman" w:cs="Times New Roman"/>
+          <w:sz w:val="24"/>
+          <w:szCs w:val="24"/>
+        </w:rPr>
+        <w:t>.</w:t>
       </w:r>
       <w:r>
         <w:rPr>
@@ -2915,13 +3154,23 @@
           <w:szCs w:val="24"/>
         </w:rPr>
       </w:pPr>
-      <w:r>
-        <w:rPr>
-          <w:rFonts w:ascii="Times New Roman" w:hAnsi="Times New Roman" w:cs="Times New Roman"/>
-          <w:sz w:val="24"/>
-          <w:szCs w:val="24"/>
-        </w:rPr>
-        <w:t>Vecko/discord möte 9</w:t>
+      <w:proofErr w:type="spellStart"/>
+      <w:r>
+        <w:rPr>
+          <w:rFonts w:ascii="Times New Roman" w:hAnsi="Times New Roman" w:cs="Times New Roman"/>
+          <w:sz w:val="24"/>
+          <w:szCs w:val="24"/>
+        </w:rPr>
+        <w:t>Vecko</w:t>
+      </w:r>
+      <w:proofErr w:type="spellEnd"/>
+      <w:r>
+        <w:rPr>
+          <w:rFonts w:ascii="Times New Roman" w:hAnsi="Times New Roman" w:cs="Times New Roman"/>
+          <w:sz w:val="24"/>
+          <w:szCs w:val="24"/>
+        </w:rPr>
+        <w:t>/discord möte 9</w:t>
       </w:r>
       <w:r>
         <w:rPr>
@@ -3015,7 +3264,25 @@
           <w:sz w:val="24"/>
           <w:szCs w:val="24"/>
         </w:rPr>
-        <w:t>Dokumentgranskaren kollar så alla dokument innehåller det som de bör inför retrospektmöte.</w:t>
+        <w:t xml:space="preserve">Dokumentgranskaren kollar så alla dokument innehåller det som de bör inför </w:t>
+      </w:r>
+      <w:proofErr w:type="spellStart"/>
+      <w:r>
+        <w:rPr>
+          <w:rFonts w:ascii="Times New Roman" w:hAnsi="Times New Roman" w:cs="Times New Roman"/>
+          <w:sz w:val="24"/>
+          <w:szCs w:val="24"/>
+        </w:rPr>
+        <w:t>retrospektmöte</w:t>
+      </w:r>
+      <w:proofErr w:type="spellEnd"/>
+      <w:r>
+        <w:rPr>
+          <w:rFonts w:ascii="Times New Roman" w:hAnsi="Times New Roman" w:cs="Times New Roman"/>
+          <w:sz w:val="24"/>
+          <w:szCs w:val="24"/>
+        </w:rPr>
+        <w:t>.</w:t>
       </w:r>
       <w:r>
         <w:rPr>
@@ -3069,15 +3336,33 @@
           <w:sz w:val="24"/>
           <w:szCs w:val="24"/>
         </w:rPr>
-        <w:t xml:space="preserve"> sitt dokument innan retrospekt</w:t>
-      </w:r>
-      <w:r>
-        <w:rPr>
-          <w:rFonts w:ascii="Times New Roman" w:hAnsi="Times New Roman" w:cs="Times New Roman"/>
-          <w:sz w:val="24"/>
-          <w:szCs w:val="24"/>
-        </w:rPr>
-        <w:t>möte.</w:t>
+        <w:t xml:space="preserve"> sitt dokument innan </w:t>
+      </w:r>
+      <w:proofErr w:type="spellStart"/>
+      <w:r>
+        <w:rPr>
+          <w:rFonts w:ascii="Times New Roman" w:hAnsi="Times New Roman" w:cs="Times New Roman"/>
+          <w:sz w:val="24"/>
+          <w:szCs w:val="24"/>
+        </w:rPr>
+        <w:t>retrospekt</w:t>
+      </w:r>
+      <w:r>
+        <w:rPr>
+          <w:rFonts w:ascii="Times New Roman" w:hAnsi="Times New Roman" w:cs="Times New Roman"/>
+          <w:sz w:val="24"/>
+          <w:szCs w:val="24"/>
+        </w:rPr>
+        <w:t>möte</w:t>
+      </w:r>
+      <w:proofErr w:type="spellEnd"/>
+      <w:r>
+        <w:rPr>
+          <w:rFonts w:ascii="Times New Roman" w:hAnsi="Times New Roman" w:cs="Times New Roman"/>
+          <w:sz w:val="24"/>
+          <w:szCs w:val="24"/>
+        </w:rPr>
+        <w:t>.</w:t>
       </w:r>
       <w:r>
         <w:rPr>
@@ -3373,12 +3658,12 @@
       <w:pPr>
         <w:pStyle w:val="Rubrik2"/>
       </w:pPr>
-      <w:bookmarkStart w:id="22" w:name="_Toc476650152"/>
+      <w:bookmarkStart w:id="25" w:name="_Toc476650152"/>
       <w:r>
         <w:lastRenderedPageBreak/>
         <w:t>Milstolpar</w:t>
       </w:r>
-      <w:bookmarkEnd w:id="22"/>
+      <w:bookmarkEnd w:id="25"/>
     </w:p>
     <w:p>
       <w:pPr>
@@ -3450,13 +3735,29 @@
           <w:rFonts w:cs="Times New Roman"/>
           <w:szCs w:val="24"/>
         </w:rPr>
-        <w:t xml:space="preserve">Varje leverabel som ingår i en milstolpe ska listas. </w:t>
-      </w:r>
+        <w:t xml:space="preserve">Varje </w:t>
+      </w:r>
+      <w:proofErr w:type="spellStart"/>
       <w:r>
         <w:rPr>
           <w:rFonts w:cs="Times New Roman"/>
           <w:szCs w:val="24"/>
         </w:rPr>
+        <w:t>leverabel</w:t>
+      </w:r>
+      <w:proofErr w:type="spellEnd"/>
+      <w:r>
+        <w:rPr>
+          <w:rFonts w:cs="Times New Roman"/>
+          <w:szCs w:val="24"/>
+        </w:rPr>
+        <w:t xml:space="preserve"> som ingår i en milstolpe ska listas. </w:t>
+      </w:r>
+      <w:r>
+        <w:rPr>
+          <w:rFonts w:cs="Times New Roman"/>
+          <w:szCs w:val="24"/>
+        </w:rPr>
         <w:t>En milstolpe kan innehålla flera saker som ska vara avklarade för att milstolpen ska uppnås.</w:t>
       </w:r>
       <w:r>
@@ -3471,8 +3772,21 @@
       <w:pPr>
         <w:pStyle w:val="Rubrik3"/>
       </w:pPr>
-      <w:r>
-        <w:t>Födjupning inom processing 21/3-2017</w:t>
+      <w:proofErr w:type="spellStart"/>
+      <w:r>
+        <w:t>Födjupning</w:t>
+      </w:r>
+      <w:proofErr w:type="spellEnd"/>
+      <w:r>
+        <w:t xml:space="preserve"> inom </w:t>
+      </w:r>
+      <w:proofErr w:type="spellStart"/>
+      <w:r>
+        <w:t>processing</w:t>
+      </w:r>
+      <w:proofErr w:type="spellEnd"/>
+      <w:r>
+        <w:t xml:space="preserve"> 21/3-2017</w:t>
       </w:r>
       <w:r>
         <w:t xml:space="preserve"> </w:t>
@@ -3490,22 +3804,47 @@
           <w:rFonts w:cs="Times New Roman"/>
           <w:szCs w:val="24"/>
         </w:rPr>
-        <w:t>Den planerade fördjupningen av processing skall vara utförd av samtliga medlemmar.</w:t>
-      </w:r>
-    </w:p>
-    <w:p>
-      <w:pPr>
+        <w:t xml:space="preserve">Den planerade fördjupningen av </w:t>
+      </w:r>
+      <w:proofErr w:type="spellStart"/>
+      <w:r>
         <w:rPr>
           <w:rFonts w:cs="Times New Roman"/>
           <w:szCs w:val="24"/>
         </w:rPr>
-      </w:pPr>
+        <w:t>processing</w:t>
+      </w:r>
+      <w:proofErr w:type="spellEnd"/>
       <w:r>
         <w:rPr>
           <w:rFonts w:cs="Times New Roman"/>
           <w:szCs w:val="24"/>
         </w:rPr>
-        <w:t>Leverabler:</w:t>
+        <w:t xml:space="preserve"> skall vara utförd av samtliga medlemmar.</w:t>
+      </w:r>
+    </w:p>
+    <w:p>
+      <w:pPr>
+        <w:rPr>
+          <w:rFonts w:cs="Times New Roman"/>
+          <w:szCs w:val="24"/>
+        </w:rPr>
+      </w:pPr>
+      <w:proofErr w:type="spellStart"/>
+      <w:r>
+        <w:rPr>
+          <w:rFonts w:cs="Times New Roman"/>
+          <w:szCs w:val="24"/>
+        </w:rPr>
+        <w:t>Leverabler</w:t>
+      </w:r>
+      <w:proofErr w:type="spellEnd"/>
+      <w:r>
+        <w:rPr>
+          <w:rFonts w:cs="Times New Roman"/>
+          <w:szCs w:val="24"/>
+        </w:rPr>
+        <w:t>:</w:t>
       </w:r>
     </w:p>
     <w:p>
@@ -3527,7 +3866,25 @@
           <w:sz w:val="24"/>
           <w:szCs w:val="24"/>
         </w:rPr>
-        <w:t>Var medlem visar att processing övningar är utförda.</w:t>
+        <w:t xml:space="preserve">Var medlem visar att </w:t>
+      </w:r>
+      <w:proofErr w:type="spellStart"/>
+      <w:r>
+        <w:rPr>
+          <w:rFonts w:ascii="Times New Roman" w:hAnsi="Times New Roman" w:cs="Times New Roman"/>
+          <w:sz w:val="24"/>
+          <w:szCs w:val="24"/>
+        </w:rPr>
+        <w:t>processing</w:t>
+      </w:r>
+      <w:proofErr w:type="spellEnd"/>
+      <w:r>
+        <w:rPr>
+          <w:rFonts w:ascii="Times New Roman" w:hAnsi="Times New Roman" w:cs="Times New Roman"/>
+          <w:sz w:val="24"/>
+          <w:szCs w:val="24"/>
+        </w:rPr>
+        <w:t xml:space="preserve"> övningar är utförda.</w:t>
       </w:r>
     </w:p>
     <w:p>
@@ -3569,12 +3926,21 @@
           <w:szCs w:val="24"/>
         </w:rPr>
       </w:pPr>
+      <w:proofErr w:type="spellStart"/>
       <w:r>
         <w:rPr>
           <w:rFonts w:cs="Times New Roman"/>
           <w:szCs w:val="24"/>
         </w:rPr>
-        <w:t>Leverabler:</w:t>
+        <w:t>Leverabler</w:t>
+      </w:r>
+      <w:proofErr w:type="spellEnd"/>
+      <w:r>
+        <w:rPr>
+          <w:rFonts w:cs="Times New Roman"/>
+          <w:szCs w:val="24"/>
+        </w:rPr>
+        <w:t>:</w:t>
       </w:r>
     </w:p>
     <w:p>
@@ -3603,7 +3969,7 @@
       <w:pPr>
         <w:pStyle w:val="Rubrik3"/>
       </w:pPr>
-      <w:bookmarkStart w:id="23" w:name="OLE_LINK6"/>
+      <w:bookmarkStart w:id="26" w:name="OLE_LINK6"/>
       <w:r>
         <w:t xml:space="preserve">Första utkast av krav dokument 23/3-2017 </w:t>
       </w:r>
@@ -3630,12 +3996,21 @@
           <w:szCs w:val="24"/>
         </w:rPr>
       </w:pPr>
+      <w:proofErr w:type="spellStart"/>
       <w:r>
         <w:rPr>
           <w:rFonts w:cs="Times New Roman"/>
           <w:szCs w:val="24"/>
         </w:rPr>
-        <w:t>Leverabler:</w:t>
+        <w:t>Leverabler</w:t>
+      </w:r>
+      <w:proofErr w:type="spellEnd"/>
+      <w:r>
+        <w:rPr>
+          <w:rFonts w:cs="Times New Roman"/>
+          <w:szCs w:val="24"/>
+        </w:rPr>
+        <w:t>:</w:t>
       </w:r>
     </w:p>
     <w:p>
@@ -3659,7 +4034,7 @@
         </w:rPr>
         <w:t>Kravdokument redo för inlämning.</w:t>
       </w:r>
-      <w:bookmarkEnd w:id="23"/>
+      <w:bookmarkEnd w:id="26"/>
     </w:p>
     <w:p>
       <w:pPr>
@@ -3669,7 +4044,7 @@
           <w:szCs w:val="24"/>
         </w:rPr>
       </w:pPr>
-      <w:bookmarkStart w:id="24" w:name="OLE_LINK7"/>
+      <w:bookmarkStart w:id="27" w:name="OLE_LINK7"/>
       <w:r>
         <w:rPr>
           <w:rFonts w:cs="Times New Roman"/>
@@ -3701,12 +4076,21 @@
           <w:szCs w:val="24"/>
         </w:rPr>
       </w:pPr>
+      <w:proofErr w:type="spellStart"/>
       <w:r>
         <w:rPr>
           <w:rFonts w:cs="Times New Roman"/>
           <w:szCs w:val="24"/>
         </w:rPr>
-        <w:t>Leverabler:</w:t>
+        <w:t>Leverabler</w:t>
+      </w:r>
+      <w:proofErr w:type="spellEnd"/>
+      <w:r>
+        <w:rPr>
+          <w:rFonts w:cs="Times New Roman"/>
+          <w:szCs w:val="24"/>
+        </w:rPr>
+        <w:t>:</w:t>
       </w:r>
     </w:p>
     <w:p>
@@ -3731,7 +4115,7 @@
         <w:t>Demo klar för redovisning.</w:t>
       </w:r>
     </w:p>
-    <w:bookmarkEnd w:id="24"/>
+    <w:bookmarkEnd w:id="27"/>
     <w:p>
       <w:pPr>
         <w:rPr>
@@ -3771,12 +4155,21 @@
           <w:szCs w:val="24"/>
         </w:rPr>
       </w:pPr>
+      <w:proofErr w:type="spellStart"/>
       <w:r>
         <w:rPr>
           <w:rFonts w:cs="Times New Roman"/>
           <w:szCs w:val="24"/>
         </w:rPr>
-        <w:t>Leverabler:</w:t>
+        <w:t>Leverabler</w:t>
+      </w:r>
+      <w:proofErr w:type="spellEnd"/>
+      <w:r>
+        <w:rPr>
+          <w:rFonts w:cs="Times New Roman"/>
+          <w:szCs w:val="24"/>
+        </w:rPr>
+        <w:t>:</w:t>
       </w:r>
     </w:p>
     <w:p>
@@ -3814,15 +4207,28 @@
       <w:pPr>
         <w:pStyle w:val="Rubrik2"/>
       </w:pPr>
-      <w:bookmarkStart w:id="25" w:name="_Toc476650153"/>
-      <w:r>
-        <w:t>Gantt-schema</w:t>
-      </w:r>
-      <w:bookmarkEnd w:id="25"/>
-    </w:p>
-    <w:p>
-      <w:r>
-        <w:t>[Infoga Gantt-schema.</w:t>
+      <w:bookmarkStart w:id="28" w:name="_Toc476650153"/>
+      <w:proofErr w:type="spellStart"/>
+      <w:r>
+        <w:t>Gantt</w:t>
+      </w:r>
+      <w:proofErr w:type="spellEnd"/>
+      <w:r>
+        <w:t>-schema</w:t>
+      </w:r>
+      <w:bookmarkEnd w:id="28"/>
+    </w:p>
+    <w:p>
+      <w:r>
+        <w:t xml:space="preserve">[Infoga </w:t>
+      </w:r>
+      <w:proofErr w:type="spellStart"/>
+      <w:r>
+        <w:t>Gantt</w:t>
+      </w:r>
+      <w:proofErr w:type="spellEnd"/>
+      <w:r>
+        <w:t>-schema.</w:t>
       </w:r>
       <w:r>
         <w:t xml:space="preserve"> </w:t>
@@ -3832,7 +4238,39 @@
           <w:rFonts w:cs="Times New Roman"/>
           <w:szCs w:val="24"/>
         </w:rPr>
-        <w:t xml:space="preserve">(Se exempel i Eklund (2010 kap. 12.9) eller Tsui (2014 Figure 13.5) samt i föreläsning FP1 och FP2). </w:t>
+        <w:t xml:space="preserve">(Se exempel i Eklund (2010 kap. 12.9) eller </w:t>
+      </w:r>
+      <w:proofErr w:type="spellStart"/>
+      <w:r>
+        <w:rPr>
+          <w:rFonts w:cs="Times New Roman"/>
+          <w:szCs w:val="24"/>
+        </w:rPr>
+        <w:t>Tsui</w:t>
+      </w:r>
+      <w:proofErr w:type="spellEnd"/>
+      <w:r>
+        <w:rPr>
+          <w:rFonts w:cs="Times New Roman"/>
+          <w:szCs w:val="24"/>
+        </w:rPr>
+        <w:t xml:space="preserve"> (2014 </w:t>
+      </w:r>
+      <w:proofErr w:type="spellStart"/>
+      <w:r>
+        <w:rPr>
+          <w:rFonts w:cs="Times New Roman"/>
+          <w:szCs w:val="24"/>
+        </w:rPr>
+        <w:t>Figure</w:t>
+      </w:r>
+      <w:proofErr w:type="spellEnd"/>
+      <w:r>
+        <w:rPr>
+          <w:rFonts w:cs="Times New Roman"/>
+          <w:szCs w:val="24"/>
+        </w:rPr>
+        <w:t xml:space="preserve"> 13.5) samt i föreläsning FP1 och FP2). </w:t>
       </w:r>
       <w:r>
         <w:t>]</w:t>
@@ -3852,12 +4290,12 @@
       <w:pPr>
         <w:pStyle w:val="Rubrik1"/>
       </w:pPr>
-      <w:bookmarkStart w:id="26" w:name="_Toc476650154"/>
+      <w:bookmarkStart w:id="29" w:name="_Toc476650154"/>
       <w:r>
         <w:lastRenderedPageBreak/>
         <w:t>Riskanalys</w:t>
       </w:r>
-      <w:bookmarkEnd w:id="26"/>
+      <w:bookmarkEnd w:id="29"/>
     </w:p>
     <w:p>
       <w:r>
@@ -3875,14 +4313,14 @@
       <w:pPr>
         <w:pStyle w:val="Rubrik2"/>
       </w:pPr>
-      <w:bookmarkStart w:id="27" w:name="_Toc476650155"/>
+      <w:bookmarkStart w:id="30" w:name="_Toc476650155"/>
       <w:r>
         <w:t>Identifierade</w:t>
       </w:r>
       <w:r>
         <w:t xml:space="preserve"> risker</w:t>
       </w:r>
-      <w:bookmarkEnd w:id="27"/>
+      <w:bookmarkEnd w:id="30"/>
     </w:p>
     <w:p>
       <w:pPr>
@@ -4016,7 +4454,7 @@
       <w:pPr>
         <w:pStyle w:val="Rubrik3"/>
       </w:pPr>
-      <w:bookmarkStart w:id="28" w:name="OLE_LINK8"/>
+      <w:bookmarkStart w:id="31" w:name="OLE_LINK8"/>
       <w:r>
         <w:t>Förlust av data</w:t>
       </w:r>
@@ -4052,10 +4490,21 @@
       <w:r>
         <w:t xml:space="preserve">Alltid </w:t>
       </w:r>
-      <w:bookmarkStart w:id="29" w:name="_GoBack"/>
-      <w:bookmarkEnd w:id="29"/>
-      <w:r>
-        <w:t>commita till github efter ändring.</w:t>
+      <w:proofErr w:type="spellStart"/>
+      <w:r>
+        <w:t>commita</w:t>
+      </w:r>
+      <w:proofErr w:type="spellEnd"/>
+      <w:r>
+        <w:t xml:space="preserve"> till </w:t>
+      </w:r>
+      <w:proofErr w:type="spellStart"/>
+      <w:r>
+        <w:t>github</w:t>
+      </w:r>
+      <w:proofErr w:type="spellEnd"/>
+      <w:r>
+        <w:t xml:space="preserve"> efter ändring.</w:t>
       </w:r>
     </w:p>
     <w:p>
@@ -4093,12 +4542,12 @@
       <w:pPr>
         <w:pStyle w:val="Rubrik2"/>
       </w:pPr>
-      <w:bookmarkStart w:id="30" w:name="_Toc476650156"/>
-      <w:bookmarkEnd w:id="28"/>
+      <w:bookmarkStart w:id="32" w:name="_Toc476650156"/>
+      <w:bookmarkEnd w:id="31"/>
       <w:r>
         <w:t>Riskdiagram</w:t>
       </w:r>
-      <w:bookmarkEnd w:id="30"/>
+      <w:bookmarkEnd w:id="32"/>
     </w:p>
     <w:p>
       <w:r>
@@ -4205,7 +4654,7 @@
             <w:sz w:val="20"/>
             <w:szCs w:val="20"/>
           </w:rPr>
-          <w:t>11</w:t>
+          <w:t>2</w:t>
         </w:r>
         <w:r>
           <w:rPr>
@@ -5478,6 +5927,7 @@
     <w:lsdException w:name="HTML Sample" w:semiHidden="1" w:unhideWhenUsed="1"/>
     <w:lsdException w:name="HTML Typewriter" w:semiHidden="1" w:unhideWhenUsed="1"/>
     <w:lsdException w:name="HTML Variable" w:semiHidden="1" w:unhideWhenUsed="1"/>
+    <w:lsdException w:name="Normal Table" w:semiHidden="1" w:unhideWhenUsed="1"/>
     <w:lsdException w:name="annotation subject" w:semiHidden="1" w:unhideWhenUsed="1"/>
     <w:lsdException w:name="No List" w:semiHidden="1" w:unhideWhenUsed="1"/>
     <w:lsdException w:name="Outline List 1" w:semiHidden="1" w:unhideWhenUsed="1"/>
@@ -5522,6 +5972,7 @@
     <w:lsdException w:name="Table Professional" w:semiHidden="1" w:unhideWhenUsed="1"/>
     <w:lsdException w:name="Table Subtle 1" w:semiHidden="1" w:unhideWhenUsed="1"/>
     <w:lsdException w:name="Table Subtle 2" w:semiHidden="1" w:unhideWhenUsed="1"/>
+    <w:lsdException w:name="Table Web 1" w:semiHidden="1" w:unhideWhenUsed="1"/>
     <w:lsdException w:name="Table Web 2" w:semiHidden="1" w:unhideWhenUsed="1"/>
     <w:lsdException w:name="Table Web 3" w:semiHidden="1" w:unhideWhenUsed="1"/>
     <w:lsdException w:name="Balloon Text" w:semiHidden="1" w:unhideWhenUsed="1"/>
@@ -6314,7 +6765,7 @@
 </file>
 
 <file path=customXml/itemProps1.xml><?xml version="1.0" encoding="utf-8"?>
-<ds:datastoreItem xmlns:ds="http://schemas.openxmlformats.org/officeDocument/2006/customXml" ds:itemID="{9527DE54-295A-4DEC-B46A-6583558634E9}">
+<ds:datastoreItem xmlns:ds="http://schemas.openxmlformats.org/officeDocument/2006/customXml" ds:itemID="{220E2723-7489-460E-A954-7F31B900CBDF}">
   <ds:schemaRefs>
     <ds:schemaRef ds:uri="http://schemas.openxmlformats.org/officeDocument/2006/bibliography"/>
   </ds:schemaRefs>

</xml_diff>